<commit_message>
html for lab 9
</commit_message>
<xml_diff>
--- a/classes/stats2016/Lab09.docx
+++ b/classes/stats2016/Lab09.docx
@@ -1,13 +1,10 @@
 
 <file path=word/document.xml><?xml version="1.0" encoding="utf-8"?>
-<w:document xmlns:wpc="http://schemas.microsoft.com/office/word/2010/wordprocessingCanvas" xmlns:cx="http://schemas.microsoft.com/office/drawing/2014/chartex" xmlns:cx1="http://schemas.microsoft.com/office/drawing/2015/9/8/chartex" xmlns:cx2="http://schemas.microsoft.com/office/drawing/2015/10/21/chartex" xmlns:mc="http://schemas.openxmlformats.org/markup-compatibility/2006" xmlns:o="urn:schemas-microsoft-com:office:office" xmlns:r="http://schemas.openxmlformats.org/officeDocument/2006/relationships" xmlns:m="http://schemas.openxmlformats.org/officeDocument/2006/math" xmlns:v="urn:schemas-microsoft-com:vml" xmlns:wp14="http://schemas.microsoft.com/office/word/2010/wordprocessingDrawing" xmlns:wp="http://schemas.openxmlformats.org/drawingml/2006/wordprocessingDrawing" xmlns:w10="urn:schemas-microsoft-com:office:word" xmlns:w="http://schemas.openxmlformats.org/wordprocessingml/2006/main" xmlns:w14="http://schemas.microsoft.com/office/word/2010/wordml" xmlns:w15="http://schemas.microsoft.com/office/word/2012/wordml" xmlns:w16se="http://schemas.microsoft.com/office/word/2015/wordml/symex" xmlns:wpg="http://schemas.microsoft.com/office/word/2010/wordprocessingGroup" xmlns:wpi="http://schemas.microsoft.com/office/word/2010/wordprocessingInk" xmlns:wne="http://schemas.microsoft.com/office/word/2006/wordml" xmlns:wps="http://schemas.microsoft.com/office/word/2010/wordprocessingShape" mc:Ignorable="w14 w15 w16se wp14">
+<w:document xmlns:wpc="http://schemas.microsoft.com/office/word/2010/wordprocessingCanvas" xmlns:mc="http://schemas.openxmlformats.org/markup-compatibility/2006" xmlns:o="urn:schemas-microsoft-com:office:office" xmlns:r="http://schemas.openxmlformats.org/officeDocument/2006/relationships" xmlns:m="http://schemas.openxmlformats.org/officeDocument/2006/math" xmlns:v="urn:schemas-microsoft-com:vml" xmlns:wp14="http://schemas.microsoft.com/office/word/2010/wordprocessingDrawing" xmlns:wp="http://schemas.openxmlformats.org/drawingml/2006/wordprocessingDrawing" xmlns:w10="urn:schemas-microsoft-com:office:word" xmlns:w="http://schemas.openxmlformats.org/wordprocessingml/2006/main" xmlns:w14="http://schemas.microsoft.com/office/word/2010/wordml" xmlns:w15="http://schemas.microsoft.com/office/word/2012/wordml" xmlns:wpg="http://schemas.microsoft.com/office/word/2010/wordprocessingGroup" xmlns:wpi="http://schemas.microsoft.com/office/word/2010/wordprocessingInk" xmlns:wne="http://schemas.microsoft.com/office/word/2006/wordml" xmlns:wps="http://schemas.microsoft.com/office/word/2010/wordprocessingShape" mc:Ignorable="w14 w15 wp14">
   <w:body>
     <w:p>
       <w:r>
-        <w:t>Lab #</w:t>
-      </w:r>
-      <w:r>
-        <w:t xml:space="preserve">9: </w:t>
+        <w:t xml:space="preserve">Lab #9: </w:t>
       </w:r>
     </w:p>
     <w:p>
@@ -60,23 +57,7 @@
           <w:sz w:val="24"/>
           <w:szCs w:val="24"/>
         </w:rPr>
-        <w:t xml:space="preserve">Please have lab submitted (whatever you have) before lab on Wed., April </w:t>
-      </w:r>
-      <w:r>
-        <w:rPr>
-          <w:rFonts w:cs="Arial"/>
-          <w:sz w:val="24"/>
-          <w:szCs w:val="24"/>
-        </w:rPr>
-        <w:t>20</w:t>
-      </w:r>
-      <w:r>
-        <w:rPr>
-          <w:rFonts w:cs="Arial"/>
-          <w:sz w:val="24"/>
-          <w:szCs w:val="24"/>
-        </w:rPr>
-        <w:t>.</w:t>
+        <w:t>Please have lab submitted (whatever you have) before lab on Wed., April 20.</w:t>
       </w:r>
     </w:p>
     <w:p>
@@ -93,23 +74,7 @@
           <w:sz w:val="24"/>
           <w:szCs w:val="24"/>
         </w:rPr>
-        <w:t>This week’s dataset is here</w:t>
-      </w:r>
-      <w:r>
-        <w:rPr>
-          <w:rFonts w:cs="Arial"/>
-          <w:sz w:val="24"/>
-          <w:szCs w:val="24"/>
-        </w:rPr>
-        <w:t xml:space="preserve"> (same dataset as last week)</w:t>
-      </w:r>
-      <w:r>
-        <w:rPr>
-          <w:rFonts w:cs="Arial"/>
-          <w:sz w:val="24"/>
-          <w:szCs w:val="24"/>
-        </w:rPr>
-        <w:t>:</w:t>
+        <w:t>This week’s dataset is here (same dataset as last week):</w:t>
       </w:r>
     </w:p>
     <w:p>
@@ -153,6 +118,25 @@
         </w:rPr>
         <w:t>Perform PCA on the entire dataset.</w:t>
       </w:r>
+      <w:r>
+        <w:rPr>
+          <w:rFonts w:cs="Arial"/>
+          <w:sz w:val="24"/>
+          <w:szCs w:val="24"/>
+        </w:rPr>
+        <w:t xml:space="preserve">  What % variance is explained by the first and second PCA axis?</w:t>
+      </w:r>
+    </w:p>
+    <w:p>
+      <w:pPr>
+        <w:pStyle w:val="ListParagraph"/>
+        <w:ind w:left="414"/>
+        <w:rPr>
+          <w:rFonts w:cs="Arial"/>
+          <w:sz w:val="24"/>
+          <w:szCs w:val="24"/>
+        </w:rPr>
+      </w:pPr>
     </w:p>
     <w:p>
       <w:pPr>
@@ -173,8 +157,67 @@
           <w:sz w:val="24"/>
           <w:szCs w:val="24"/>
         </w:rPr>
-        <w:t>Graph PCA1 vs. PCA2.  Perform 2 graphs, one colored by timepoint (PRE vs. POST) and one colored by genotype ( WT vs. IL10-/-).  Which PCA axis seems to separate PRE vs. POST?  Which PCA axis seems to separate WT vs. IL10-/-</w:t>
-      </w:r>
+        <w:t xml:space="preserve">Graph PCA1 vs. PCA2.  Perform 2 graphs, one colored by </w:t>
+      </w:r>
+      <w:proofErr w:type="spellStart"/>
+      <w:r>
+        <w:rPr>
+          <w:rFonts w:cs="Arial"/>
+          <w:sz w:val="24"/>
+          <w:szCs w:val="24"/>
+        </w:rPr>
+        <w:t>timepoint</w:t>
+      </w:r>
+      <w:proofErr w:type="spellEnd"/>
+      <w:r>
+        <w:rPr>
+          <w:rFonts w:cs="Arial"/>
+          <w:sz w:val="24"/>
+          <w:szCs w:val="24"/>
+        </w:rPr>
+        <w:t xml:space="preserve"> (PRE vs. POST) and one colored by genotype </w:t>
+      </w:r>
+      <w:proofErr w:type="gramStart"/>
+      <w:r>
+        <w:rPr>
+          <w:rFonts w:cs="Arial"/>
+          <w:sz w:val="24"/>
+          <w:szCs w:val="24"/>
+        </w:rPr>
+        <w:t>( WT</w:t>
+      </w:r>
+      <w:proofErr w:type="gramEnd"/>
+      <w:r>
+        <w:rPr>
+          <w:rFonts w:cs="Arial"/>
+          <w:sz w:val="24"/>
+          <w:szCs w:val="24"/>
+        </w:rPr>
+        <w:t xml:space="preserve"> vs. IL10-/-).  Which PCA axis seems to separate PRE vs. POST?  Which PCA axis seems to separate WT vs. IL10-/-</w:t>
+      </w:r>
+    </w:p>
+    <w:p>
+      <w:pPr>
+        <w:pStyle w:val="ListParagraph"/>
+        <w:rPr>
+          <w:rFonts w:cs="Arial"/>
+          <w:sz w:val="24"/>
+          <w:szCs w:val="24"/>
+        </w:rPr>
+      </w:pPr>
+    </w:p>
+    <w:p>
+      <w:pPr>
+        <w:pStyle w:val="ListParagraph"/>
+        <w:ind w:left="414"/>
+        <w:rPr>
+          <w:rFonts w:cs="Arial"/>
+          <w:sz w:val="24"/>
+          <w:szCs w:val="24"/>
+        </w:rPr>
+      </w:pPr>
+      <w:bookmarkStart w:id="0" w:name="_GoBack"/>
+      <w:bookmarkEnd w:id="0"/>
     </w:p>
     <w:p>
       <w:pPr>
@@ -195,7 +238,43 @@
           <w:sz w:val="24"/>
           <w:szCs w:val="24"/>
         </w:rPr>
-        <w:t xml:space="preserve">For each of the first two PCA axes, build a mixed linear model with fixed variables of genotype and timepoint (PRE vs. POST) and a random variable of cage.  Fill in the following table for the null hypotheses that timepoint, genotype and cage are not associated with PCA axes 1 and 2.  </w:t>
+        <w:t xml:space="preserve">For each of the first two PCA axes, build a mixed linear model with fixed variables of genotype and </w:t>
+      </w:r>
+      <w:proofErr w:type="spellStart"/>
+      <w:r>
+        <w:rPr>
+          <w:rFonts w:cs="Arial"/>
+          <w:sz w:val="24"/>
+          <w:szCs w:val="24"/>
+        </w:rPr>
+        <w:t>timepoint</w:t>
+      </w:r>
+      <w:proofErr w:type="spellEnd"/>
+      <w:r>
+        <w:rPr>
+          <w:rFonts w:cs="Arial"/>
+          <w:sz w:val="24"/>
+          <w:szCs w:val="24"/>
+        </w:rPr>
+        <w:t xml:space="preserve"> (PRE vs. POST) and a random variable of cage.  Fill in the following table for the null hypotheses that </w:t>
+      </w:r>
+      <w:proofErr w:type="spellStart"/>
+      <w:r>
+        <w:rPr>
+          <w:rFonts w:cs="Arial"/>
+          <w:sz w:val="24"/>
+          <w:szCs w:val="24"/>
+        </w:rPr>
+        <w:t>timepoint</w:t>
+      </w:r>
+      <w:proofErr w:type="spellEnd"/>
+      <w:r>
+        <w:rPr>
+          <w:rFonts w:cs="Arial"/>
+          <w:sz w:val="24"/>
+          <w:szCs w:val="24"/>
+        </w:rPr>
+        <w:t xml:space="preserve">, genotype and cage are not associated with PCA axes 1 and 2.  </w:t>
       </w:r>
       <w:r>
         <w:rPr>
@@ -205,8 +284,6 @@
         </w:rPr>
         <w:t>(</w:t>
       </w:r>
-      <w:bookmarkStart w:id="0" w:name="_GoBack"/>
-      <w:bookmarkEnd w:id="0"/>
       <w:r>
         <w:rPr>
           <w:rFonts w:cs="Arial"/>
@@ -269,8 +346,18 @@
                 <w:sz w:val="24"/>
                 <w:szCs w:val="24"/>
               </w:rPr>
-              <w:t xml:space="preserve"> timepoint</w:t>
+              <w:t xml:space="preserve"> </w:t>
             </w:r>
+            <w:proofErr w:type="spellStart"/>
+            <w:r>
+              <w:rPr>
+                <w:rFonts w:cs="Arial"/>
+                <w:sz w:val="24"/>
+                <w:szCs w:val="24"/>
+              </w:rPr>
+              <w:t>timepoint</w:t>
+            </w:r>
+            <w:proofErr w:type="spellEnd"/>
           </w:p>
         </w:tc>
         <w:tc>
@@ -472,7 +559,7 @@
 </file>
 
 <file path=word/numbering.xml><?xml version="1.0" encoding="utf-8"?>
-<w:numbering xmlns:wpc="http://schemas.microsoft.com/office/word/2010/wordprocessingCanvas" xmlns:cx="http://schemas.microsoft.com/office/drawing/2014/chartex" xmlns:cx1="http://schemas.microsoft.com/office/drawing/2015/9/8/chartex" xmlns:cx2="http://schemas.microsoft.com/office/drawing/2015/10/21/chartex" xmlns:mc="http://schemas.openxmlformats.org/markup-compatibility/2006" xmlns:o="urn:schemas-microsoft-com:office:office" xmlns:r="http://schemas.openxmlformats.org/officeDocument/2006/relationships" xmlns:m="http://schemas.openxmlformats.org/officeDocument/2006/math" xmlns:v="urn:schemas-microsoft-com:vml" xmlns:wp14="http://schemas.microsoft.com/office/word/2010/wordprocessingDrawing" xmlns:wp="http://schemas.openxmlformats.org/drawingml/2006/wordprocessingDrawing" xmlns:w10="urn:schemas-microsoft-com:office:word" xmlns:w="http://schemas.openxmlformats.org/wordprocessingml/2006/main" xmlns:w14="http://schemas.microsoft.com/office/word/2010/wordml" xmlns:w15="http://schemas.microsoft.com/office/word/2012/wordml" xmlns:w16se="http://schemas.microsoft.com/office/word/2015/wordml/symex" xmlns:wpg="http://schemas.microsoft.com/office/word/2010/wordprocessingGroup" xmlns:wpi="http://schemas.microsoft.com/office/word/2010/wordprocessingInk" xmlns:wne="http://schemas.microsoft.com/office/word/2006/wordml" xmlns:wps="http://schemas.microsoft.com/office/word/2010/wordprocessingShape" mc:Ignorable="w14 w15 w16se wp14">
+<w:numbering xmlns:wpc="http://schemas.microsoft.com/office/word/2010/wordprocessingCanvas" xmlns:mc="http://schemas.openxmlformats.org/markup-compatibility/2006" xmlns:o="urn:schemas-microsoft-com:office:office" xmlns:r="http://schemas.openxmlformats.org/officeDocument/2006/relationships" xmlns:m="http://schemas.openxmlformats.org/officeDocument/2006/math" xmlns:v="urn:schemas-microsoft-com:vml" xmlns:wp14="http://schemas.microsoft.com/office/word/2010/wordprocessingDrawing" xmlns:wp="http://schemas.openxmlformats.org/drawingml/2006/wordprocessingDrawing" xmlns:w10="urn:schemas-microsoft-com:office:word" xmlns:w="http://schemas.openxmlformats.org/wordprocessingml/2006/main" xmlns:w14="http://schemas.microsoft.com/office/word/2010/wordml" xmlns:w15="http://schemas.microsoft.com/office/word/2012/wordml" xmlns:wpg="http://schemas.microsoft.com/office/word/2010/wordprocessingGroup" xmlns:wpi="http://schemas.microsoft.com/office/word/2010/wordprocessingInk" xmlns:wne="http://schemas.microsoft.com/office/word/2006/wordml" xmlns:wps="http://schemas.microsoft.com/office/word/2010/wordprocessingShape" mc:Ignorable="w14 w15 wp14">
   <w:abstractNum w:abstractNumId="0" w15:restartNumberingAfterBreak="0">
     <w:nsid w:val="6D5B7BC0"/>
     <w:multiLevelType w:val="hybridMultilevel"/>
@@ -569,7 +656,7 @@
 </file>
 
 <file path=word/styles.xml><?xml version="1.0" encoding="utf-8"?>
-<w:styles xmlns:mc="http://schemas.openxmlformats.org/markup-compatibility/2006" xmlns:r="http://schemas.openxmlformats.org/officeDocument/2006/relationships" xmlns:w="http://schemas.openxmlformats.org/wordprocessingml/2006/main" xmlns:w14="http://schemas.microsoft.com/office/word/2010/wordml" xmlns:w15="http://schemas.microsoft.com/office/word/2012/wordml" xmlns:w16se="http://schemas.microsoft.com/office/word/2015/wordml/symex" mc:Ignorable="w14 w15 w16se">
+<w:styles xmlns:mc="http://schemas.openxmlformats.org/markup-compatibility/2006" xmlns:r="http://schemas.openxmlformats.org/officeDocument/2006/relationships" xmlns:w="http://schemas.openxmlformats.org/wordprocessingml/2006/main" xmlns:w14="http://schemas.microsoft.com/office/word/2010/wordml" xmlns:w15="http://schemas.microsoft.com/office/word/2012/wordml" mc:Ignorable="w14 w15">
   <w:docDefaults>
     <w:rPrDefault>
       <w:rPr>
@@ -585,7 +672,7 @@
       </w:pPr>
     </w:pPrDefault>
   </w:docDefaults>
-  <w:latentStyles w:defLockedState="0" w:defUIPriority="99" w:defSemiHidden="0" w:defUnhideWhenUsed="0" w:defQFormat="0" w:count="372">
+  <w:latentStyles w:defLockedState="0" w:defUIPriority="99" w:defSemiHidden="0" w:defUnhideWhenUsed="0" w:defQFormat="0" w:count="371">
     <w:lsdException w:name="Normal" w:uiPriority="0" w:qFormat="1"/>
     <w:lsdException w:name="heading 1" w:uiPriority="9" w:qFormat="1"/>
     <w:lsdException w:name="heading 2" w:semiHidden="1" w:uiPriority="9" w:unhideWhenUsed="1" w:qFormat="1"/>
@@ -957,7 +1044,6 @@
     <w:lsdException w:name="List Table 5 Dark Accent 6" w:uiPriority="50"/>
     <w:lsdException w:name="List Table 6 Colorful Accent 6" w:uiPriority="51"/>
     <w:lsdException w:name="List Table 7 Colorful Accent 6" w:uiPriority="52"/>
-    <w:lsdException w:name="Mention" w:semiHidden="1" w:unhideWhenUsed="1"/>
   </w:latentStyles>
   <w:style w:type="paragraph" w:default="1" w:styleId="Normal">
     <w:name w:val="Normal"/>

</xml_diff>